<commit_message>
modificacion de los objetivos especificos
</commit_message>
<xml_diff>
--- a/Fase 2/Evidencias Grupales/2.6_GuiaEstudiante_Fase 2_Informe Final Proyecto APT.docx
+++ b/Fase 2/Evidencias Grupales/2.6_GuiaEstudiante_Fase 2_Informe Final Proyecto APT.docx
@@ -2044,7 +2044,30 @@
                 <w:szCs w:val="20"/>
                 <w:lang w:eastAsia="es-CL"/>
               </w:rPr>
-              <w:t>Implementar un registro clínico trazable con mediciones y notas del paciente.</w:t>
+              <w:t>Mejorar la integridad y trazabilidad de los datos clínicos de los pacientes</w:t>
+            </w:r>
+          </w:p>
+          <w:p>
+            <w:pPr>
+              <w:ind w:left="720"/>
+              <w:jc w:val="both"/>
+              <w:rPr>
+                <w:rFonts w:ascii="Calibri" w:hAnsi="Calibri" w:cs="Arial"/>
+                <w:i/>
+                <w:sz w:val="20"/>
+                <w:szCs w:val="20"/>
+                <w:lang w:eastAsia="es-CL"/>
+              </w:rPr>
+            </w:pPr>
+            <w:r>
+              <w:rPr>
+                <w:rFonts w:ascii="Calibri" w:hAnsi="Calibri" w:cs="Arial"/>
+                <w:i/>
+                <w:sz w:val="20"/>
+                <w:szCs w:val="20"/>
+                <w:lang w:eastAsia="es-CL"/>
+              </w:rPr>
+              <w:t>Lograr que el ≥95% de las mediciones relevantes queden registradas y asociadas correctamente a cada paciente dentro del sistema, reduciendo la pérdida de información y los errores humanos propios de procesos manuales o inexistentes.</w:t>
             </w:r>
           </w:p>
           <w:p>
@@ -2070,7 +2093,31 @@
                 <w:szCs w:val="20"/>
                 <w:lang w:eastAsia="es-CL"/>
               </w:rPr>
-              <w:t>Desarrollar un sistema de alertas basado en umbrales críticos, moderados y leves.</w:t>
+              <w:lastRenderedPageBreak/>
+              <w:t>Aumentar la continuidad del seguimiento clínico de pacientes crónicos y adultos mayores</w:t>
+            </w:r>
+          </w:p>
+          <w:p>
+            <w:pPr>
+              <w:ind w:left="720"/>
+              <w:jc w:val="both"/>
+              <w:rPr>
+                <w:rFonts w:ascii="Calibri" w:hAnsi="Calibri" w:cs="Arial"/>
+                <w:i/>
+                <w:sz w:val="20"/>
+                <w:szCs w:val="20"/>
+                <w:lang w:eastAsia="es-CL"/>
+              </w:rPr>
+            </w:pPr>
+            <w:r>
+              <w:rPr>
+                <w:rFonts w:ascii="Calibri" w:hAnsi="Calibri" w:cs="Arial"/>
+                <w:i/>
+                <w:sz w:val="20"/>
+                <w:szCs w:val="20"/>
+                <w:lang w:eastAsia="es-CL"/>
+              </w:rPr>
+              <w:t>Conseguir que, mediante el uso del sistema, un ≥80% de pacientes mantenga registros periódicos de sus mediciones según la frecuencia definida por el profesional, mejorando la continuidad del cuidado respecto a la actualidad.</w:t>
             </w:r>
           </w:p>
           <w:p>
@@ -2096,8 +2143,30 @@
                 <w:szCs w:val="20"/>
                 <w:lang w:eastAsia="es-CL"/>
               </w:rPr>
-              <w:lastRenderedPageBreak/>
-              <w:t>Permitir que pacientes realicen autoinformes desde una interfaz accesible.</w:t>
+              <w:t>Disminuir el riesgo de no detección oportuna de alteraciones en las mediciones</w:t>
+            </w:r>
+          </w:p>
+          <w:p>
+            <w:pPr>
+              <w:ind w:left="720"/>
+              <w:jc w:val="both"/>
+              <w:rPr>
+                <w:rFonts w:ascii="Calibri" w:hAnsi="Calibri" w:cs="Arial"/>
+                <w:i/>
+                <w:sz w:val="20"/>
+                <w:szCs w:val="20"/>
+                <w:lang w:eastAsia="es-CL"/>
+              </w:rPr>
+            </w:pPr>
+            <w:r>
+              <w:rPr>
+                <w:rFonts w:ascii="Calibri" w:hAnsi="Calibri" w:cs="Arial"/>
+                <w:i/>
+                <w:sz w:val="20"/>
+                <w:szCs w:val="20"/>
+                <w:lang w:eastAsia="es-CL"/>
+              </w:rPr>
+              <w:t>Reducir el tiempo estimado en que un cuidador o profesional identifica una situación de riesgo (mediciones fuera de rango), de modo que, gracias a las alertas automáticas del sistema, se acorte en al menos un 30% el tiempo de detección en comparación con la revisión manual o no sistematizada.</w:t>
             </w:r>
           </w:p>
           <w:p>
@@ -2123,59 +2192,27 @@
                 <w:szCs w:val="20"/>
                 <w:lang w:eastAsia="es-CL"/>
               </w:rPr>
-              <w:t>Facilitar comunicación entre pacientes, cuidadores y equipo médico.</w:t>
-            </w:r>
-          </w:p>
-          <w:p>
-            <w:pPr>
-              <w:numPr>
-                <w:ilvl w:val="0"/>
-                <w:numId w:val="17"/>
-              </w:numPr>
-              <w:jc w:val="both"/>
-              <w:rPr>
-                <w:rFonts w:ascii="Calibri" w:hAnsi="Calibri" w:cs="Arial"/>
-                <w:i/>
-                <w:sz w:val="20"/>
-                <w:szCs w:val="20"/>
-                <w:lang w:eastAsia="es-CL"/>
-              </w:rPr>
-            </w:pPr>
-            <w:r>
-              <w:rPr>
-                <w:rFonts w:ascii="Calibri" w:hAnsi="Calibri" w:cs="Arial"/>
-                <w:i/>
-                <w:sz w:val="20"/>
-                <w:szCs w:val="20"/>
-                <w:lang w:eastAsia="es-CL"/>
-              </w:rPr>
-              <w:t>Garantizar integridad, disponibilidad y calidad de datos mediante un modelo normalizado.</w:t>
-            </w:r>
-          </w:p>
-          <w:p>
-            <w:pPr>
-              <w:numPr>
-                <w:ilvl w:val="0"/>
-                <w:numId w:val="17"/>
-              </w:numPr>
-              <w:jc w:val="both"/>
-              <w:rPr>
-                <w:rFonts w:ascii="Calibri" w:hAnsi="Calibri" w:cs="Arial"/>
-                <w:i/>
-                <w:sz w:val="20"/>
-                <w:szCs w:val="20"/>
-                <w:lang w:eastAsia="es-CL"/>
-              </w:rPr>
-            </w:pPr>
-            <w:r>
-              <w:rPr>
-                <w:rFonts w:ascii="Calibri" w:hAnsi="Calibri" w:cs="Arial"/>
-                <w:i/>
-                <w:sz w:val="20"/>
-                <w:szCs w:val="20"/>
-                <w:lang w:eastAsia="es-CL"/>
-              </w:rPr>
-              <w:t>no tengo información suficiente para este punto (si hay otros objetivos definidos en la planificación inicial).</w:t>
+              <w:t xml:space="preserve">Incrementar la </w:t>
+            </w:r>
+            <w:r>
+              <w:rPr>
+                <w:rFonts w:ascii="Calibri" w:hAnsi="Calibri" w:cs="Arial"/>
+                <w:i/>
+                <w:sz w:val="20"/>
+                <w:szCs w:val="20"/>
+                <w:lang w:eastAsia="es-CL"/>
+              </w:rPr>
+              <w:t>participación</w:t>
+            </w:r>
+            <w:r>
+              <w:rPr>
+                <w:rFonts w:ascii="Calibri" w:hAnsi="Calibri" w:cs="Arial"/>
+                <w:i/>
+                <w:sz w:val="20"/>
+                <w:szCs w:val="20"/>
+                <w:lang w:eastAsia="es-CL"/>
+              </w:rPr>
+              <w:t xml:space="preserve"> de pacientes y cuidadores en el autocuidado</w:t>
             </w:r>
           </w:p>
           <w:p>
@@ -2190,6 +2227,16 @@
                 <w:lang w:eastAsia="es-CL"/>
               </w:rPr>
             </w:pPr>
+            <w:r>
+              <w:rPr>
+                <w:rFonts w:ascii="Calibri" w:hAnsi="Calibri" w:cs="Arial"/>
+                <w:i/>
+                <w:sz w:val="20"/>
+                <w:szCs w:val="20"/>
+                <w:lang w:eastAsia="es-CL"/>
+              </w:rPr>
+              <w:t>Lograr que el 70% de los registros provenga de autoinformes realizados por pacientes y cuidadores, fomentando el autocuidado y disminuyendo la dependencia exclusiva del registro en consulta presencial.</w:t>
+            </w:r>
           </w:p>
         </w:tc>
       </w:tr>
@@ -2412,33 +2459,7 @@
                 <w:szCs w:val="20"/>
                 <w:lang w:eastAsia="es-CL"/>
               </w:rPr>
-              <w:t xml:space="preserve">Scrum </w:t>
-            </w:r>
-            <w:proofErr w:type="gramStart"/>
-            <w:r>
-              <w:rPr>
-                <w:rFonts w:ascii="Calibri" w:hAnsi="Calibri" w:cs="Arial"/>
-                <w:b/>
-                <w:bCs/>
-                <w:i/>
-                <w:sz w:val="20"/>
-                <w:szCs w:val="20"/>
-                <w:lang w:eastAsia="es-CL"/>
-              </w:rPr>
-              <w:t>Master</w:t>
-            </w:r>
-            <w:proofErr w:type="gramEnd"/>
-            <w:r>
-              <w:rPr>
-                <w:rFonts w:ascii="Calibri" w:hAnsi="Calibri" w:cs="Arial"/>
-                <w:b/>
-                <w:bCs/>
-                <w:i/>
-                <w:sz w:val="20"/>
-                <w:szCs w:val="20"/>
-                <w:lang w:eastAsia="es-CL"/>
-              </w:rPr>
-              <w:t>:</w:t>
+              <w:t>Scrum Master:</w:t>
             </w:r>
             <w:r>
               <w:rPr>
@@ -2781,6 +2802,7 @@
                 <w:szCs w:val="20"/>
                 <w:lang w:eastAsia="es-CL"/>
               </w:rPr>
+              <w:lastRenderedPageBreak/>
               <w:t xml:space="preserve">Desarrollo del </w:t>
             </w:r>
             <w:proofErr w:type="spellStart"/>
@@ -2975,7 +2997,6 @@
                 <w:szCs w:val="20"/>
                 <w:lang w:eastAsia="es-CL"/>
               </w:rPr>
-              <w:lastRenderedPageBreak/>
               <w:t>Comunicación con ingenieros externos, aportando retroalimentación temprana.</w:t>
             </w:r>
           </w:p>
@@ -4070,6 +4091,7 @@
                 <w:szCs w:val="20"/>
                 <w:lang w:eastAsia="es-CL"/>
               </w:rPr>
+              <w:lastRenderedPageBreak/>
               <w:t>no tengo información suficiente (si se requiere evidencia adicional institucional)</w:t>
             </w:r>
           </w:p>
@@ -4100,6 +4122,7 @@
                 <w:sz w:val="18"/>
                 <w:szCs w:val="18"/>
               </w:rPr>
+              <w:lastRenderedPageBreak/>
               <w:t>6</w:t>
             </w:r>
             <w:r>
@@ -4334,7 +4357,6 @@
                 <w:szCs w:val="20"/>
                 <w:lang w:eastAsia="es-CL"/>
               </w:rPr>
-              <w:lastRenderedPageBreak/>
               <w:t>El proyecto entregó una visión más clara sobre el trabajo en proyectos de alto impacto social y altamente regulados como los sistemas clínicos.</w:t>
             </w:r>
           </w:p>
@@ -8915,6 +8937,7 @@
   <w:style w:type="character" w:default="1" w:styleId="Fuentedeprrafopredeter">
     <w:name w:val="Default Paragraph Font"/>
     <w:uiPriority w:val="1"/>
+    <w:semiHidden/>
     <w:unhideWhenUsed/>
   </w:style>
   <w:style w:type="table" w:default="1" w:styleId="Tablanormal">
@@ -9499,25 +9522,6 @@
 </file>
 
 <file path=customXml/item1.xml><?xml version="1.0" encoding="utf-8"?>
-<b:Sources xmlns:b="http://schemas.openxmlformats.org/officeDocument/2006/bibliography" xmlns="http://schemas.openxmlformats.org/officeDocument/2006/bibliography" SelectedStyle="\APASixthEditionOfficeOnline.xsl" StyleName="APA" Version="6"/>
-</file>
-
-<file path=customXml/item2.xml><?xml version="1.0" encoding="utf-8"?>
-<?mso-contentType ?>
-<FormTemplates xmlns="http://schemas.microsoft.com/sharepoint/v3/contenttype/forms">
-  <Display>DocumentLibraryForm</Display>
-  <Edit>DocumentLibraryForm</Edit>
-  <New>DocumentLibraryForm</New>
-</FormTemplates>
-</file>
-
-<file path=customXml/item3.xml><?xml version="1.0" encoding="utf-8"?>
-<p:properties xmlns:p="http://schemas.microsoft.com/office/2006/metadata/properties" xmlns:xsi="http://www.w3.org/2001/XMLSchema-instance" xmlns:pc="http://schemas.microsoft.com/office/infopath/2007/PartnerControls">
-  <documentManagement/>
-</p:properties>
-</file>
-
-<file path=customXml/item4.xml><?xml version="1.0" encoding="utf-8"?>
 <ct:contentTypeSchema xmlns:ct="http://schemas.microsoft.com/office/2006/metadata/contentType" xmlns:ma="http://schemas.microsoft.com/office/2006/metadata/properties/metaAttributes" ct:_="" ma:_="" ma:contentTypeName="Documento" ma:contentTypeID="0x010100E96778489EE7714D8BD12CC105EB918B" ma:contentTypeVersion="2" ma:contentTypeDescription="Crear nuevo documento." ma:contentTypeScope="" ma:versionID="416c5c7ae9b5d54d83875cd3c65194e3">
   <xsd:schema xmlns:xsd="http://www.w3.org/2001/XMLSchema" xmlns:xs="http://www.w3.org/2001/XMLSchema" xmlns:p="http://schemas.microsoft.com/office/2006/metadata/properties" xmlns:ns2="126e8a1c-9ea9-435a-ac89-d06c80d62e30" targetNamespace="http://schemas.microsoft.com/office/2006/metadata/properties" ma:root="true" ma:fieldsID="70a237c842677bd850644f8595079f5e" ns2:_="">
     <xsd:import namespace="126e8a1c-9ea9-435a-ac89-d06c80d62e30"/>
@@ -9649,32 +9653,26 @@
 </ct:contentTypeSchema>
 </file>
 
-<file path=customXml/itemProps1.xml><?xml version="1.0" encoding="utf-8"?>
-<ds:datastoreItem xmlns:ds="http://schemas.openxmlformats.org/officeDocument/2006/customXml" ds:itemID="{BDCED711-E314-4C22-B587-D275DD8897EC}">
-  <ds:schemaRefs>
-    <ds:schemaRef ds:uri="http://schemas.openxmlformats.org/officeDocument/2006/bibliography"/>
-  </ds:schemaRefs>
-</ds:datastoreItem>
+<file path=customXml/item2.xml><?xml version="1.0" encoding="utf-8"?>
+<p:properties xmlns:p="http://schemas.microsoft.com/office/2006/metadata/properties" xmlns:xsi="http://www.w3.org/2001/XMLSchema-instance" xmlns:pc="http://schemas.microsoft.com/office/infopath/2007/PartnerControls">
+  <documentManagement/>
+</p:properties>
 </file>
 
-<file path=customXml/itemProps2.xml><?xml version="1.0" encoding="utf-8"?>
-<ds:datastoreItem xmlns:ds="http://schemas.openxmlformats.org/officeDocument/2006/customXml" ds:itemID="{DB26575A-B7B3-4412-B642-D3B0845180CC}">
-  <ds:schemaRefs>
-    <ds:schemaRef ds:uri="http://schemas.microsoft.com/sharepoint/v3/contenttype/forms"/>
-  </ds:schemaRefs>
-</ds:datastoreItem>
+<file path=customXml/item3.xml><?xml version="1.0" encoding="utf-8"?>
+<?mso-contentType ?>
+<FormTemplates xmlns="http://schemas.microsoft.com/sharepoint/v3/contenttype/forms">
+  <Display>DocumentLibraryForm</Display>
+  <Edit>DocumentLibraryForm</Edit>
+  <New>DocumentLibraryForm</New>
+</FormTemplates>
 </file>
 
-<file path=customXml/itemProps3.xml><?xml version="1.0" encoding="utf-8"?>
-<ds:datastoreItem xmlns:ds="http://schemas.openxmlformats.org/officeDocument/2006/customXml" ds:itemID="{372B79FC-6971-4544-98C5-83069028712A}">
-  <ds:schemaRefs>
-    <ds:schemaRef ds:uri="http://schemas.microsoft.com/office/2006/metadata/properties"/>
-    <ds:schemaRef ds:uri="http://schemas.microsoft.com/office/infopath/2007/PartnerControls"/>
-  </ds:schemaRefs>
-</ds:datastoreItem>
+<file path=customXml/item4.xml><?xml version="1.0" encoding="utf-8"?>
+<b:Sources xmlns:b="http://schemas.openxmlformats.org/officeDocument/2006/bibliography" xmlns="http://schemas.openxmlformats.org/officeDocument/2006/bibliography" SelectedStyle="\APASixthEditionOfficeOnline.xsl" StyleName="APA" Version="6"/>
 </file>
 
-<file path=customXml/itemProps4.xml><?xml version="1.0" encoding="utf-8"?>
+<file path=customXml/itemProps1.xml><?xml version="1.0" encoding="utf-8"?>
 <ds:datastoreItem xmlns:ds="http://schemas.openxmlformats.org/officeDocument/2006/customXml" ds:itemID="{1A4E63CB-0BBC-477D-B96D-0B1E89CFECED}">
   <ds:schemaRefs>
     <ds:schemaRef ds:uri="http://schemas.microsoft.com/office/2006/metadata/contentType"/>
@@ -9690,4 +9688,29 @@
     <ds:schemaRef ds:uri="http://schemas.microsoft.com/internal/obd"/>
   </ds:schemaRefs>
 </ds:datastoreItem>
+</file>
+
+<file path=customXml/itemProps2.xml><?xml version="1.0" encoding="utf-8"?>
+<ds:datastoreItem xmlns:ds="http://schemas.openxmlformats.org/officeDocument/2006/customXml" ds:itemID="{372B79FC-6971-4544-98C5-83069028712A}">
+  <ds:schemaRefs>
+    <ds:schemaRef ds:uri="http://schemas.microsoft.com/office/2006/metadata/properties"/>
+    <ds:schemaRef ds:uri="http://schemas.microsoft.com/office/infopath/2007/PartnerControls"/>
+  </ds:schemaRefs>
+</ds:datastoreItem>
+</file>
+
+<file path=customXml/itemProps3.xml><?xml version="1.0" encoding="utf-8"?>
+<ds:datastoreItem xmlns:ds="http://schemas.openxmlformats.org/officeDocument/2006/customXml" ds:itemID="{DB26575A-B7B3-4412-B642-D3B0845180CC}">
+  <ds:schemaRefs>
+    <ds:schemaRef ds:uri="http://schemas.microsoft.com/sharepoint/v3/contenttype/forms"/>
+  </ds:schemaRefs>
+</ds:datastoreItem>
+</file>
+
+<file path=customXml/itemProps4.xml><?xml version="1.0" encoding="utf-8"?>
+<ds:datastoreItem xmlns:ds="http://schemas.openxmlformats.org/officeDocument/2006/customXml" ds:itemID="{BDCED711-E314-4C22-B587-D275DD8897EC}">
+  <ds:schemaRefs>
+    <ds:schemaRef ds:uri="http://schemas.openxmlformats.org/officeDocument/2006/bibliography"/>
+  </ds:schemaRefs>
+</ds:datastoreItem>
 </file>
</xml_diff>